<commit_message>
Update partie perso dossier finale.docx
</commit_message>
<xml_diff>
--- a/Partie personnelle Lucas MINAUD/partie perso dossier finale.docx
+++ b/Partie personnelle Lucas MINAUD/partie perso dossier finale.docx
@@ -1960,24 +1960,6 @@
     </w:p>
     <w:p>
       <w:pPr>
-        <w:rPr>
-          <w:rFonts w:ascii="Garamond" w:eastAsiaTheme="majorEastAsia" w:hAnsi="Garamond" w:cstheme="majorBidi"/>
-          <w:sz w:val="24"/>
-          <w:szCs w:val="32"/>
-        </w:rPr>
-      </w:pPr>
-    </w:p>
-    <w:p>
-      <w:pPr>
-        <w:rPr>
-          <w:rFonts w:ascii="Garamond" w:eastAsiaTheme="majorEastAsia" w:hAnsi="Garamond" w:cstheme="majorBidi"/>
-          <w:sz w:val="24"/>
-          <w:szCs w:val="32"/>
-        </w:rPr>
-      </w:pPr>
-    </w:p>
-    <w:p>
-      <w:pPr>
         <w:jc w:val="both"/>
         <w:rPr>
           <w:rFonts w:ascii="Garamond" w:eastAsiaTheme="majorEastAsia" w:hAnsi="Garamond" w:cstheme="majorBidi"/>
@@ -2321,6 +2303,14 @@
       </w:r>
     </w:p>
     <w:p>
+      <w:pPr>
+        <w:rPr>
+          <w:rFonts w:ascii="Garamond" w:hAnsi="Garamond"/>
+          <w:color w:val="4472C4" w:themeColor="accent1"/>
+          <w:sz w:val="52"/>
+        </w:rPr>
+      </w:pPr>
+      <w:bookmarkStart w:id="6" w:name="_Toc535311967"/>
       <w:r>
         <w:rPr>
           <w:rFonts w:ascii="Garamond" w:hAnsi="Garamond"/>
@@ -2336,7 +2326,7 @@
                   <wp:align>right</wp:align>
                 </wp:positionH>
                 <wp:positionV relativeFrom="paragraph">
-                  <wp:posOffset>305825</wp:posOffset>
+                  <wp:posOffset>12700</wp:posOffset>
                 </wp:positionV>
                 <wp:extent cx="14609" cy="6561264"/>
                 <wp:effectExtent l="19050" t="19050" r="23495" b="11430"/>
@@ -2392,7 +2382,7 @@
           </mc:Choice>
           <mc:Fallback>
             <w:pict>
-              <v:line w14:anchorId="60B4CA77" id="Connecteur droit 15" o:spid="_x0000_s1026" style="position:absolute;flip:x y;z-index:251672576;visibility:visible;mso-wrap-style:square;mso-width-percent:0;mso-height-percent:0;mso-wrap-distance-left:9pt;mso-wrap-distance-top:0;mso-wrap-distance-right:9pt;mso-wrap-distance-bottom:0;mso-position-horizontal:right;mso-position-horizontal-relative:left-margin-area;mso-position-vertical:absolute;mso-position-vertical-relative:text;mso-width-percent:0;mso-height-percent:0;mso-width-relative:margin;mso-height-relative:margin" from="-50.05pt,24.1pt" to="-48.9pt,540.75pt" o:gfxdata="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" strokecolor="#538135 [2409]" strokeweight="2.25pt">
+              <v:line w14:anchorId="69396F1C" id="Connecteur droit 15" o:spid="_x0000_s1026" style="position:absolute;flip:x y;z-index:251672576;visibility:visible;mso-wrap-style:square;mso-width-percent:0;mso-height-percent:0;mso-wrap-distance-left:9pt;mso-wrap-distance-top:0;mso-wrap-distance-right:9pt;mso-wrap-distance-bottom:0;mso-position-horizontal:right;mso-position-horizontal-relative:left-margin-area;mso-position-vertical:absolute;mso-position-vertical-relative:text;mso-width-percent:0;mso-height-percent:0;mso-width-relative:margin;mso-height-relative:margin" from="-50.05pt,1pt" to="-48.9pt,517.65pt" o:gfxdata="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" strokecolor="#538135 [2409]" strokeweight="2.25pt">
                 <v:stroke joinstyle="miter"/>
                 <w10:wrap anchorx="margin"/>
               </v:line>
@@ -2415,7 +2405,7 @@
                   <wp:align>right</wp:align>
                 </wp:positionH>
                 <wp:positionV relativeFrom="paragraph">
-                  <wp:posOffset>307927</wp:posOffset>
+                  <wp:posOffset>10795</wp:posOffset>
                 </wp:positionV>
                 <wp:extent cx="5800725" cy="9525"/>
                 <wp:effectExtent l="19050" t="19050" r="9525" b="28575"/>
@@ -2471,7 +2461,7 @@
           </mc:Choice>
           <mc:Fallback>
             <w:pict>
-              <v:line w14:anchorId="222D2E9E" id="Connecteur droit 16" o:spid="_x0000_s1026" style="position:absolute;flip:x;z-index:251674624;visibility:visible;mso-wrap-style:square;mso-width-percent:0;mso-height-percent:0;mso-wrap-distance-left:9pt;mso-wrap-distance-top:0;mso-wrap-distance-right:9pt;mso-wrap-distance-bottom:0;mso-position-horizontal:right;mso-position-horizontal-relative:margin;mso-position-vertical:absolute;mso-position-vertical-relative:text;mso-width-percent:0;mso-height-percent:0;mso-width-relative:margin;mso-height-relative:margin" from="405.55pt,24.25pt" to="862.3pt,25pt" o:gfxdata="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" strokecolor="#538135 [2409]" strokeweight="2.25pt">
+              <v:line w14:anchorId="11F5B659" id="Connecteur droit 16" o:spid="_x0000_s1026" style="position:absolute;flip:x;z-index:251674624;visibility:visible;mso-wrap-style:square;mso-width-percent:0;mso-height-percent:0;mso-wrap-distance-left:9pt;mso-wrap-distance-top:0;mso-wrap-distance-right:9pt;mso-wrap-distance-bottom:0;mso-position-horizontal:right;mso-position-horizontal-relative:margin;mso-position-vertical:absolute;mso-position-vertical-relative:text;mso-width-percent:0;mso-height-percent:0;mso-width-relative:margin;mso-height-relative:margin" from="405.55pt,.85pt" to="862.3pt,1.6pt" o:gfxdata="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" strokecolor="#538135 [2409]" strokeweight="2.25pt">
                 <v:stroke joinstyle="miter"/>
                 <w10:wrap anchorx="margin"/>
               </v:line>
@@ -2479,16 +2469,6 @@
           </mc:Fallback>
         </mc:AlternateContent>
       </w:r>
-    </w:p>
-    <w:p>
-      <w:pPr>
-        <w:rPr>
-          <w:rFonts w:ascii="Garamond" w:hAnsi="Garamond"/>
-          <w:color w:val="4472C4" w:themeColor="accent1"/>
-          <w:sz w:val="52"/>
-        </w:rPr>
-      </w:pPr>
-      <w:bookmarkStart w:id="6" w:name="_Toc535311967"/>
       <w:r>
         <w:rPr>
           <w:rFonts w:ascii="Garamond" w:hAnsi="Garamond"/>
@@ -3071,7 +3051,6 @@
         <w:rPr>
           <w:rFonts w:ascii="Garamond" w:hAnsi="Garamond"/>
         </w:rPr>
-        <w:lastRenderedPageBreak/>
         <w:t>Prix : 8.70€ TTC</w:t>
       </w:r>
     </w:p>
@@ -3692,13 +3671,24 @@
       </w:r>
       <w:proofErr w:type="spellEnd"/>
       <w:r>
-        <w:t xml:space="preserve">, nous y avons découvert un capteur correspondant aux </w:t>
-      </w:r>
-      <w:proofErr w:type="spellStart"/>
-      <w:r>
-        <w:t>caracteristique</w:t>
-      </w:r>
-      <w:proofErr w:type="spellEnd"/>
+        <w:t xml:space="preserve"> pour notre projet</w:t>
+      </w:r>
+      <w:r>
+        <w:t xml:space="preserve">, nous y avons </w:t>
+      </w:r>
+      <w:r>
+        <w:t>trouvé</w:t>
+      </w:r>
+      <w:r>
+        <w:t xml:space="preserve"> un capteur correspondant </w:t>
+      </w:r>
+      <w:r>
+        <w:t>aux caractéristiques demandé par le cahier de charges.</w:t>
+      </w:r>
+    </w:p>
+    <w:p>
+      <w:bookmarkStart w:id="12" w:name="_GoBack"/>
+      <w:bookmarkEnd w:id="12"/>
     </w:p>
     <w:p/>
     <w:p/>
@@ -3721,7 +3711,7 @@
           <w:sz w:val="28"/>
         </w:rPr>
       </w:pPr>
-      <w:bookmarkStart w:id="12" w:name="_Toc9327442"/>
+      <w:bookmarkStart w:id="13" w:name="_Toc9327442"/>
       <w:r>
         <w:rPr>
           <w:rFonts w:ascii="Garamond" w:hAnsi="Garamond"/>
@@ -3729,7 +3719,7 @@
         </w:rPr>
         <w:t>Réalisation du diagramme de classes</w:t>
       </w:r>
-      <w:bookmarkEnd w:id="12"/>
+      <w:bookmarkEnd w:id="13"/>
     </w:p>
     <w:p>
       <w:r>
@@ -3918,7 +3908,7 @@
           <w:sz w:val="48"/>
         </w:rPr>
       </w:pPr>
-      <w:bookmarkStart w:id="13" w:name="_Toc9327443"/>
+      <w:bookmarkStart w:id="14" w:name="_Toc9327443"/>
       <w:r>
         <w:rPr>
           <w:rFonts w:ascii="Garamond" w:hAnsi="Garamond"/>
@@ -3927,17 +3917,17 @@
         </w:rPr>
         <w:t>Test Unitaire</w:t>
       </w:r>
-      <w:bookmarkEnd w:id="13"/>
+      <w:bookmarkEnd w:id="14"/>
     </w:p>
     <w:p>
       <w:pPr>
         <w:pStyle w:val="Titre2"/>
       </w:pPr>
-      <w:bookmarkStart w:id="14" w:name="_Toc9327444"/>
+      <w:bookmarkStart w:id="15" w:name="_Toc9327444"/>
       <w:r>
         <w:t>Test Unitaire de la récupération de valeurs dans la base de données pour l’application Web</w:t>
       </w:r>
-      <w:bookmarkEnd w:id="14"/>
+      <w:bookmarkEnd w:id="15"/>
     </w:p>
     <w:tbl>
       <w:tblPr>
@@ -3976,8 +3966,8 @@
                 <w:szCs w:val="24"/>
               </w:rPr>
             </w:pPr>
-            <w:bookmarkStart w:id="15" w:name="_Hlk9323039"/>
-            <w:bookmarkEnd w:id="15"/>
+            <w:bookmarkStart w:id="16" w:name="_Hlk9323039"/>
+            <w:bookmarkEnd w:id="16"/>
             <w:r>
               <w:rPr>
                 <w:b/>
@@ -5495,9 +5485,7 @@
       <w:pPr>
         <w:pStyle w:val="Titre1"/>
       </w:pPr>
-      <w:bookmarkStart w:id="16" w:name="_Toc9327445"/>
-      <w:bookmarkStart w:id="17" w:name="_GoBack"/>
-      <w:bookmarkEnd w:id="16"/>
+      <w:bookmarkStart w:id="17" w:name="_Toc9327445"/>
       <w:bookmarkEnd w:id="17"/>
     </w:p>
     <w:p/>
@@ -7778,6 +7766,7 @@
     <w:rsid w:val="00874E31"/>
     <w:rsid w:val="00966DA9"/>
     <w:rsid w:val="00C975FA"/>
+    <w:rsid w:val="00EC165E"/>
     <w:rsid w:val="00F53809"/>
   </w:rsids>
   <m:mathPr>
@@ -8585,7 +8574,7 @@
 </file>
 
 <file path=customXml/itemProps1.xml><?xml version="1.0" encoding="utf-8"?>
-<ds:datastoreItem xmlns:ds="http://schemas.openxmlformats.org/officeDocument/2006/customXml" ds:itemID="{D0C409AB-AEA5-4713-89B7-8FD4BA72D399}">
+<ds:datastoreItem xmlns:ds="http://schemas.openxmlformats.org/officeDocument/2006/customXml" ds:itemID="{1EBDACDE-85BA-4836-B3B7-1991A585DADE}">
   <ds:schemaRefs>
     <ds:schemaRef ds:uri="http://schemas.openxmlformats.org/officeDocument/2006/bibliography"/>
   </ds:schemaRefs>

</xml_diff>